<commit_message>
Revision y seguimiento de riesgos anteriores
</commit_message>
<xml_diff>
--- a/Construcción/Gestión de Riesgos/Iteración 5/RK004 - Seguimiento de Riesgos.docx
+++ b/Construcción/Gestión de Riesgos/Iteración 5/RK004 - Seguimiento de Riesgos.docx
@@ -1036,110 +1036,63 @@
           <w:r>
             <w:fldChar w:fldCharType="separate"/>
           </w:r>
-          <w:bookmarkStart w:id="0" w:name="_GoBack"/>
-          <w:bookmarkEnd w:id="0"/>
-          <w:r>
-            <w:rPr>
-              <w:rStyle w:val="Hipervnculo"/>
-              <w:noProof/>
-            </w:rPr>
-            <w:fldChar w:fldCharType="begin"/>
-          </w:r>
-          <w:r>
-            <w:rPr>
-              <w:rStyle w:val="Hipervnculo"/>
-              <w:noProof/>
-            </w:rPr>
-            <w:instrText xml:space="preserve"> </w:instrText>
-          </w:r>
-          <w:r>
-            <w:rPr>
-              <w:noProof/>
-            </w:rPr>
-            <w:instrText>HYPERLINK \l "_Toc17282387"</w:instrText>
-          </w:r>
-          <w:r>
-            <w:rPr>
-              <w:rStyle w:val="Hipervnculo"/>
-              <w:noProof/>
-            </w:rPr>
-            <w:instrText xml:space="preserve"> </w:instrText>
-          </w:r>
-          <w:r>
-            <w:rPr>
-              <w:rStyle w:val="Hipervnculo"/>
-              <w:noProof/>
-            </w:rPr>
-          </w:r>
-          <w:r>
-            <w:rPr>
-              <w:rStyle w:val="Hipervnculo"/>
-              <w:noProof/>
-            </w:rPr>
-            <w:fldChar w:fldCharType="separate"/>
-          </w:r>
-          <w:r>
-            <w:rPr>
-              <w:rStyle w:val="Hipervnculo"/>
-              <w:noProof/>
-            </w:rPr>
-            <w:t>Leyenda</w:t>
-          </w:r>
-          <w:r>
-            <w:rPr>
-              <w:noProof/>
-              <w:webHidden/>
-            </w:rPr>
-            <w:tab/>
-          </w:r>
-          <w:r>
-            <w:rPr>
-              <w:noProof/>
-              <w:webHidden/>
-            </w:rPr>
-            <w:fldChar w:fldCharType="begin"/>
-          </w:r>
-          <w:r>
-            <w:rPr>
-              <w:noProof/>
-              <w:webHidden/>
-            </w:rPr>
-            <w:instrText xml:space="preserve"> PAGEREF _Toc17282387 \h </w:instrText>
-          </w:r>
-          <w:r>
-            <w:rPr>
-              <w:noProof/>
-              <w:webHidden/>
-            </w:rPr>
-          </w:r>
-          <w:r>
-            <w:rPr>
-              <w:noProof/>
-              <w:webHidden/>
-            </w:rPr>
-            <w:fldChar w:fldCharType="separate"/>
-          </w:r>
-          <w:r>
-            <w:rPr>
-              <w:noProof/>
-              <w:webHidden/>
-            </w:rPr>
-            <w:t>4</w:t>
-          </w:r>
-          <w:r>
-            <w:rPr>
-              <w:noProof/>
-              <w:webHidden/>
-            </w:rPr>
-            <w:fldChar w:fldCharType="end"/>
-          </w:r>
-          <w:r>
-            <w:rPr>
-              <w:rStyle w:val="Hipervnculo"/>
-              <w:noProof/>
-            </w:rPr>
-            <w:fldChar w:fldCharType="end"/>
-          </w:r>
+          <w:hyperlink w:anchor="_Toc17282387" w:history="1">
+            <w:r>
+              <w:rPr>
+                <w:rStyle w:val="Hipervnculo"/>
+                <w:noProof/>
+              </w:rPr>
+              <w:t>Leyenda</w:t>
+            </w:r>
+            <w:r>
+              <w:rPr>
+                <w:noProof/>
+                <w:webHidden/>
+              </w:rPr>
+              <w:tab/>
+            </w:r>
+            <w:r>
+              <w:rPr>
+                <w:noProof/>
+                <w:webHidden/>
+              </w:rPr>
+              <w:fldChar w:fldCharType="begin"/>
+            </w:r>
+            <w:r>
+              <w:rPr>
+                <w:noProof/>
+                <w:webHidden/>
+              </w:rPr>
+              <w:instrText xml:space="preserve"> PAGEREF _Toc17282387 \h </w:instrText>
+            </w:r>
+            <w:r>
+              <w:rPr>
+                <w:noProof/>
+                <w:webHidden/>
+              </w:rPr>
+            </w:r>
+            <w:r>
+              <w:rPr>
+                <w:noProof/>
+                <w:webHidden/>
+              </w:rPr>
+              <w:fldChar w:fldCharType="separate"/>
+            </w:r>
+            <w:r>
+              <w:rPr>
+                <w:noProof/>
+                <w:webHidden/>
+              </w:rPr>
+              <w:t>4</w:t>
+            </w:r>
+            <w:r>
+              <w:rPr>
+                <w:noProof/>
+                <w:webHidden/>
+              </w:rPr>
+              <w:fldChar w:fldCharType="end"/>
+            </w:r>
+          </w:hyperlink>
         </w:p>
         <w:p>
           <w:pPr>
@@ -1549,11 +1502,11 @@
       <w:pPr>
         <w:pStyle w:val="PSI-Ttulo1"/>
       </w:pPr>
-      <w:bookmarkStart w:id="1" w:name="_Toc17282387"/>
+      <w:bookmarkStart w:id="0" w:name="_Toc17282387"/>
       <w:r>
         <w:t>Leyenda</w:t>
       </w:r>
-      <w:bookmarkEnd w:id="1"/>
+      <w:bookmarkEnd w:id="0"/>
     </w:p>
     <w:tbl>
       <w:tblPr>
@@ -2212,7 +2165,7 @@
       <w:pPr>
         <w:pStyle w:val="PSI-Ttulo1"/>
       </w:pPr>
-      <w:bookmarkStart w:id="2" w:name="_Toc17282388"/>
+      <w:bookmarkStart w:id="1" w:name="_Toc17282388"/>
       <w:r>
         <w:lastRenderedPageBreak/>
         <w:t>&lt;Referencia RK004</w:t>
@@ -2220,17 +2173,17 @@
       <w:r>
         <w:t>&gt;</w:t>
       </w:r>
-      <w:bookmarkEnd w:id="2"/>
+      <w:bookmarkEnd w:id="1"/>
     </w:p>
     <w:p>
       <w:pPr>
         <w:pStyle w:val="PSI-Ttulo2"/>
       </w:pPr>
-      <w:bookmarkStart w:id="3" w:name="_Toc17282389"/>
+      <w:bookmarkStart w:id="2" w:name="_Toc17282389"/>
       <w:r>
         <w:t>Identificación</w:t>
       </w:r>
-      <w:bookmarkEnd w:id="3"/>
+      <w:bookmarkEnd w:id="2"/>
     </w:p>
     <w:tbl>
       <w:tblPr>
@@ -2532,11 +2485,11 @@
       <w:pPr>
         <w:pStyle w:val="PSI-Ttulo2"/>
       </w:pPr>
-      <w:bookmarkStart w:id="4" w:name="_Toc17282390"/>
+      <w:bookmarkStart w:id="3" w:name="_Toc17282390"/>
       <w:r>
         <w:t>Análisis</w:t>
       </w:r>
-      <w:bookmarkEnd w:id="4"/>
+      <w:bookmarkEnd w:id="3"/>
     </w:p>
     <w:tbl>
       <w:tblPr>
@@ -2741,11 +2694,11 @@
       <w:pPr>
         <w:pStyle w:val="PSI-Ttulo2"/>
       </w:pPr>
-      <w:bookmarkStart w:id="5" w:name="_Toc17282391"/>
+      <w:bookmarkStart w:id="4" w:name="_Toc17282391"/>
       <w:r>
         <w:t>Plan de Riesgos</w:t>
       </w:r>
-      <w:bookmarkEnd w:id="5"/>
+      <w:bookmarkEnd w:id="4"/>
     </w:p>
     <w:tbl>
       <w:tblPr>
@@ -2864,15 +2817,7 @@
               <w:pStyle w:val="PSI-Normal"/>
             </w:pPr>
             <w:r>
-              <w:t xml:space="preserve">Nicolás </w:t>
-            </w:r>
-            <w:proofErr w:type="spellStart"/>
-            <w:r>
-              <w:t>Sartini</w:t>
-            </w:r>
-            <w:proofErr w:type="spellEnd"/>
-            <w:r>
-              <w:t>, Fabricio González, Francisco Estrada</w:t>
+              <w:t>Nicolás Sartini, Fabricio González, Francisco Estrada</w:t>
             </w:r>
           </w:p>
         </w:tc>
@@ -2900,10 +2845,7 @@
               <w:pStyle w:val="PSI-Normal"/>
             </w:pPr>
             <w:r>
-              <w:t>Construcción /</w:t>
-            </w:r>
-            <w:r>
-              <w:t xml:space="preserve"> Iteración 5</w:t>
+              <w:t>Construcción / Iteración 5</w:t>
             </w:r>
           </w:p>
         </w:tc>
@@ -2931,15 +2873,7 @@
               <w:pStyle w:val="PSI-Normal"/>
             </w:pPr>
             <w:r>
-              <w:t xml:space="preserve">Nicolás </w:t>
-            </w:r>
-            <w:proofErr w:type="spellStart"/>
-            <w:r>
-              <w:t>Sartini</w:t>
-            </w:r>
-            <w:proofErr w:type="spellEnd"/>
-            <w:r>
-              <w:t>, Fabricio González, Francisco Estrada</w:t>
+              <w:t>Nicolás Sartini, Fabricio González, Francisco Estrada</w:t>
             </w:r>
           </w:p>
         </w:tc>
@@ -2987,11 +2921,11 @@
       <w:pPr>
         <w:pStyle w:val="PSI-Ttulo2"/>
       </w:pPr>
-      <w:bookmarkStart w:id="6" w:name="_Toc17282392"/>
+      <w:bookmarkStart w:id="5" w:name="_Toc17282392"/>
       <w:r>
         <w:t>Seguimiento</w:t>
       </w:r>
-      <w:bookmarkEnd w:id="6"/>
+      <w:bookmarkEnd w:id="5"/>
     </w:p>
     <w:tbl>
       <w:tblPr>
@@ -3582,6 +3516,10 @@
             <w:pPr>
               <w:pStyle w:val="PSI-Normal"/>
             </w:pPr>
+            <w:r>
+              <w:lastRenderedPageBreak/>
+              <w:t>08/11/19</w:t>
+            </w:r>
           </w:p>
         </w:tc>
         <w:tc>
@@ -3592,6 +3530,12 @@
             <w:pPr>
               <w:pStyle w:val="PSI-Normal"/>
             </w:pPr>
+            <w:r>
+              <w:t>Construcci</w:t>
+            </w:r>
+            <w:r>
+              <w:t>ón / Iteración 6</w:t>
+            </w:r>
           </w:p>
         </w:tc>
         <w:tc>
@@ -3602,6 +3546,9 @@
             <w:pPr>
               <w:pStyle w:val="PSI-Normal"/>
             </w:pPr>
+            <w:r>
+              <w:t>El equipo se comunicó con los profesores con el fin de poder llevar a cabo una reunión para mostrar avances y evacuar dudas sobre el Sistema VASPA. La reunión se acordó para el 12/11/19</w:t>
+            </w:r>
           </w:p>
         </w:tc>
         <w:tc>
@@ -3612,6 +3559,71 @@
             <w:pPr>
               <w:pStyle w:val="PSI-Normal"/>
             </w:pPr>
+            <w:r>
+              <w:t>Francisco Estrada</w:t>
+            </w:r>
+          </w:p>
+        </w:tc>
+      </w:tr>
+      <w:tr>
+        <w:tc>
+          <w:tcPr>
+            <w:tcW w:w="2161" w:type="dxa"/>
+          </w:tcPr>
+          <w:p>
+            <w:pPr>
+              <w:pStyle w:val="PSI-Normal"/>
+            </w:pPr>
+            <w:r>
+              <w:t>12</w:t>
+            </w:r>
+            <w:r>
+              <w:t>/11/19</w:t>
+            </w:r>
+          </w:p>
+        </w:tc>
+        <w:tc>
+          <w:tcPr>
+            <w:tcW w:w="2161" w:type="dxa"/>
+          </w:tcPr>
+          <w:p>
+            <w:pPr>
+              <w:pStyle w:val="PSI-Normal"/>
+            </w:pPr>
+            <w:r>
+              <w:t>Construcción / Iteración 6</w:t>
+            </w:r>
+          </w:p>
+        </w:tc>
+        <w:tc>
+          <w:tcPr>
+            <w:tcW w:w="2161" w:type="dxa"/>
+          </w:tcPr>
+          <w:p>
+            <w:pPr>
+              <w:pStyle w:val="PSI-Normal"/>
+            </w:pPr>
+            <w:r>
+              <w:t>En la reunión se mostró a los profes el estado de la documentación, gestión de riesgos, pruebas, estimación, planificaciones, y en la última</w:t>
+            </w:r>
+            <w:bookmarkStart w:id="6" w:name="_GoBack"/>
+            <w:bookmarkEnd w:id="6"/>
+            <w:r>
+              <w:t xml:space="preserve"> parte la ejecución de los CU desarrollados hasta el momento, luego se realizaron con consultas a los profes que tenía nuestro equipo.</w:t>
+            </w:r>
+          </w:p>
+        </w:tc>
+        <w:tc>
+          <w:tcPr>
+            <w:tcW w:w="2272" w:type="dxa"/>
+          </w:tcPr>
+          <w:p>
+            <w:pPr>
+              <w:pStyle w:val="PSI-Normal"/>
+            </w:pPr>
+            <w:r>
+              <w:t>Francisco Estrada</w:t>
+            </w:r>
           </w:p>
         </w:tc>
       </w:tr>
@@ -4015,7 +4027,7 @@
             <w:rFonts w:asciiTheme="majorHAnsi" w:hAnsiTheme="majorHAnsi" w:cstheme="majorHAnsi"/>
             <w:noProof/>
           </w:rPr>
-          <w:t>7</w:t>
+          <w:t>6</w:t>
         </w:r>
         <w:r>
           <w:rPr>
@@ -7522,7 +7534,7 @@
 </file>
 
 <file path=customXml/itemProps2.xml><?xml version="1.0" encoding="utf-8"?>
-<ds:datastoreItem xmlns:ds="http://schemas.openxmlformats.org/officeDocument/2006/customXml" ds:itemID="{C6345BB9-A86C-411F-BCE7-1753222D1132}">
+<ds:datastoreItem xmlns:ds="http://schemas.openxmlformats.org/officeDocument/2006/customXml" ds:itemID="{C709A3F4-A3B2-4C0F-9987-957D7CDD9016}">
   <ds:schemaRefs>
     <ds:schemaRef ds:uri="http://schemas.openxmlformats.org/officeDocument/2006/bibliography"/>
   </ds:schemaRefs>

</xml_diff>